<commit_message>
Elektromotor CAD-Daten + Datenblätter hochgeladen
</commit_message>
<xml_diff>
--- a/Kettentrieb Auslegungsrechnungen Anika.docx
+++ b/Kettentrieb Auslegungsrechnungen Anika.docx
@@ -1,6 +1,6 @@
 
 <file path=word/document.xml><?xml version="1.0" encoding="utf-8"?>
-<w:document xmlns:wpc="http://schemas.microsoft.com/office/word/2010/wordprocessingCanvas" xmlns:mc="http://schemas.openxmlformats.org/markup-compatibility/2006" xmlns:o="urn:schemas-microsoft-com:office:office" xmlns:r="http://schemas.openxmlformats.org/officeDocument/2006/relationships" xmlns:m="http://schemas.openxmlformats.org/officeDocument/2006/math" xmlns:v="urn:schemas-microsoft-com:vml" xmlns:wp14="http://schemas.microsoft.com/office/word/2010/wordprocessingDrawing" xmlns:wp="http://schemas.openxmlformats.org/drawingml/2006/wordprocessingDrawing" xmlns:w10="urn:schemas-microsoft-com:office:word" xmlns:w="http://schemas.openxmlformats.org/wordprocessingml/2006/main" xmlns:w14="http://schemas.microsoft.com/office/word/2010/wordml" xmlns:w15="http://schemas.microsoft.com/office/word/2012/wordml" xmlns:wpg="http://schemas.microsoft.com/office/word/2010/wordprocessingGroup" xmlns:wpi="http://schemas.microsoft.com/office/word/2010/wordprocessingInk" xmlns:wne="http://schemas.microsoft.com/office/word/2006/wordml" xmlns:wps="http://schemas.microsoft.com/office/word/2010/wordprocessingShape" mc:Ignorable="w14 w15 wp14">
+<w:document xmlns:wpc="http://schemas.microsoft.com/office/word/2010/wordprocessingCanvas" xmlns:cx="http://schemas.microsoft.com/office/drawing/2014/chartex" xmlns:cx1="http://schemas.microsoft.com/office/drawing/2015/9/8/chartex" xmlns:cx2="http://schemas.microsoft.com/office/drawing/2015/10/21/chartex" xmlns:cx3="http://schemas.microsoft.com/office/drawing/2016/5/9/chartex" xmlns:cx4="http://schemas.microsoft.com/office/drawing/2016/5/10/chartex" xmlns:cx5="http://schemas.microsoft.com/office/drawing/2016/5/11/chartex" xmlns:cx6="http://schemas.microsoft.com/office/drawing/2016/5/12/chartex" xmlns:cx7="http://schemas.microsoft.com/office/drawing/2016/5/13/chartex" xmlns:cx8="http://schemas.microsoft.com/office/drawing/2016/5/14/chartex" xmlns:mc="http://schemas.openxmlformats.org/markup-compatibility/2006" xmlns:aink="http://schemas.microsoft.com/office/drawing/2016/ink" xmlns:am3d="http://schemas.microsoft.com/office/drawing/2017/model3d" xmlns:o="urn:schemas-microsoft-com:office:office" xmlns:r="http://schemas.openxmlformats.org/officeDocument/2006/relationships" xmlns:m="http://schemas.openxmlformats.org/officeDocument/2006/math" xmlns:v="urn:schemas-microsoft-com:vml" xmlns:wp14="http://schemas.microsoft.com/office/word/2010/wordprocessingDrawing" xmlns:wp="http://schemas.openxmlformats.org/drawingml/2006/wordprocessingDrawing" xmlns:w10="urn:schemas-microsoft-com:office:word" xmlns:w="http://schemas.openxmlformats.org/wordprocessingml/2006/main" xmlns:w14="http://schemas.microsoft.com/office/word/2010/wordml" xmlns:w15="http://schemas.microsoft.com/office/word/2012/wordml" xmlns:w16cid="http://schemas.microsoft.com/office/word/2016/wordml/cid" xmlns:w16se="http://schemas.microsoft.com/office/word/2015/wordml/symex" xmlns:wpg="http://schemas.microsoft.com/office/word/2010/wordprocessingGroup" xmlns:wpi="http://schemas.microsoft.com/office/word/2010/wordprocessingInk" xmlns:wne="http://schemas.microsoft.com/office/word/2006/wordml" xmlns:wps="http://schemas.microsoft.com/office/word/2010/wordprocessingShape" mc:Ignorable="w14 w15 w16se w16cid wp14">
   <w:body>
     <w:p>
       <w:pPr>
@@ -34,7 +34,7 @@
         <w:rPr>
           <w:rFonts w:ascii="Arial" w:hAnsi="Arial" w:cs="Arial"/>
         </w:rPr>
-        <w:t xml:space="preserve"> 1  - mit Übersetzung</w:t>
+        <w:t xml:space="preserve"> 1 - mit Übersetzung</w:t>
       </w:r>
       <w:r>
         <w:rPr>
@@ -90,8 +90,6 @@
         </w:rPr>
         <w:t xml:space="preserve"> [1]</w:t>
       </w:r>
-      <w:bookmarkStart w:id="0" w:name="_GoBack"/>
-      <w:bookmarkEnd w:id="0"/>
     </w:p>
     <w:p>
       <w:pPr>
@@ -468,13 +466,7 @@
                 <w:rPr>
                   <w:rFonts w:ascii="Cambria Math" w:eastAsiaTheme="minorEastAsia" w:hAnsi="Cambria Math" w:cs="Arial"/>
                 </w:rPr>
-                <m:t>2</m:t>
-              </m:r>
-              <m:r>
-                <w:rPr>
-                  <w:rFonts w:ascii="Cambria Math" w:eastAsiaTheme="minorEastAsia" w:hAnsi="Cambria Math" w:cs="Arial"/>
-                </w:rPr>
-                <m:t xml:space="preserve"> real</m:t>
+                <m:t>2 real</m:t>
               </m:r>
             </m:sub>
           </m:sSub>
@@ -958,21 +950,7 @@
         <w:rPr>
           <w:rFonts w:ascii="Arial" w:eastAsiaTheme="minorEastAsia" w:hAnsi="Arial" w:cs="Arial"/>
         </w:rPr>
-        <w:t xml:space="preserve">, der die Auswirkungen der </w:t>
-      </w:r>
-      <w:proofErr w:type="spellStart"/>
-      <w:r>
-        <w:rPr>
-          <w:rFonts w:ascii="Arial" w:eastAsiaTheme="minorEastAsia" w:hAnsi="Arial" w:cs="Arial"/>
-        </w:rPr>
-        <w:t>Zähnezahl</w:t>
-      </w:r>
-      <w:proofErr w:type="spellEnd"/>
-      <w:r>
-        <w:rPr>
-          <w:rFonts w:ascii="Arial" w:eastAsiaTheme="minorEastAsia" w:hAnsi="Arial" w:cs="Arial"/>
-        </w:rPr>
-        <w:t xml:space="preserve"> z</w:t>
+        <w:t>, der die Auswirkungen der Zähnezahl z</w:t>
       </w:r>
       <w:r>
         <w:rPr>
@@ -1303,13 +1281,7 @@
             <w:rPr>
               <w:rFonts w:ascii="Cambria Math" w:eastAsiaTheme="minorEastAsia" w:hAnsi="Cambria Math" w:cs="Arial"/>
             </w:rPr>
-            <m:t>=40∙12,7mm∙</m:t>
-          </m:r>
-          <m:r>
-            <w:rPr>
-              <w:rFonts w:ascii="Cambria Math" w:eastAsiaTheme="minorEastAsia" w:hAnsi="Cambria Math" w:cs="Arial"/>
-            </w:rPr>
-            <m:t>89</m:t>
+            <m:t>=40∙12,7mm∙89</m:t>
           </m:r>
           <m:f>
             <m:fPr>
@@ -1358,14 +1330,7 @@
               <w:rFonts w:ascii="Cambria Math" w:eastAsiaTheme="minorEastAsia" w:hAnsi="Cambria Math" w:cs="Arial"/>
               <w:highlight w:val="yellow"/>
             </w:rPr>
-            <m:t>v</m:t>
-          </m:r>
-          <m:r>
-            <w:rPr>
-              <w:rFonts w:ascii="Cambria Math" w:eastAsiaTheme="minorEastAsia" w:hAnsi="Cambria Math" w:cs="Arial"/>
-              <w:highlight w:val="yellow"/>
-            </w:rPr>
-            <m:t>≈0,85</m:t>
+            <m:t>v≈0,85</m:t>
           </m:r>
           <m:f>
             <m:fPr>
@@ -2197,14 +2162,7 @@
               <w:rFonts w:ascii="Cambria Math" w:eastAsiaTheme="minorEastAsia" w:hAnsi="Cambria Math" w:cs="Arial"/>
               <w:highlight w:val="yellow"/>
             </w:rPr>
-            <m:t>X=12</m:t>
-          </m:r>
-          <m:r>
-            <w:rPr>
-              <w:rFonts w:ascii="Cambria Math" w:eastAsiaTheme="minorEastAsia" w:hAnsi="Cambria Math" w:cs="Arial"/>
-              <w:highlight w:val="yellow"/>
-            </w:rPr>
-            <m:t>1</m:t>
+            <m:t>X=121</m:t>
           </m:r>
         </m:oMath>
       </m:oMathPara>
@@ -3055,21 +3013,7 @@
               <w:rFonts w:ascii="Cambria Math" w:eastAsiaTheme="minorEastAsia" w:hAnsi="Cambria Math" w:cs="Arial"/>
               <w:highlight w:val="yellow"/>
             </w:rPr>
-            <m:t>F</m:t>
-          </m:r>
-          <m:r>
-            <w:rPr>
-              <w:rFonts w:ascii="Cambria Math" w:eastAsiaTheme="minorEastAsia" w:hAnsi="Cambria Math" w:cs="Arial"/>
-              <w:highlight w:val="yellow"/>
-            </w:rPr>
-            <m:t>=2,588</m:t>
-          </m:r>
-          <m:r>
-            <w:rPr>
-              <w:rFonts w:ascii="Cambria Math" w:eastAsiaTheme="minorEastAsia" w:hAnsi="Cambria Math" w:cs="Arial"/>
-              <w:highlight w:val="yellow"/>
-            </w:rPr>
-            <m:t>kN</m:t>
+            <m:t>F=2,588kN</m:t>
           </m:r>
         </m:oMath>
       </m:oMathPara>
@@ -3255,14 +3199,7 @@
               <w:rFonts w:ascii="Cambria Math" w:eastAsiaTheme="minorEastAsia" w:hAnsi="Cambria Math" w:cs="Arial"/>
               <w:highlight w:val="yellow"/>
             </w:rPr>
-            <m:t>=2,588</m:t>
-          </m:r>
-          <m:r>
-            <w:rPr>
-              <w:rFonts w:ascii="Cambria Math" w:eastAsiaTheme="minorEastAsia" w:hAnsi="Cambria Math" w:cs="Arial"/>
-              <w:highlight w:val="yellow"/>
-            </w:rPr>
-            <m:t>kN</m:t>
+            <m:t>=2,588kN</m:t>
           </m:r>
         </m:oMath>
       </m:oMathPara>
@@ -3525,14 +3462,7 @@
               <w:rFonts w:ascii="Cambria Math" w:eastAsiaTheme="minorEastAsia" w:hAnsi="Cambria Math" w:cs="Arial"/>
               <w:highlight w:val="yellow"/>
             </w:rPr>
-            <m:t>=1,445</m:t>
-          </m:r>
-          <m:r>
-            <w:rPr>
-              <w:rFonts w:ascii="Cambria Math" w:eastAsiaTheme="minorEastAsia" w:hAnsi="Cambria Math" w:cs="Arial"/>
-              <w:highlight w:val="yellow"/>
-            </w:rPr>
-            <m:t>N→vernachlässigbar klein</m:t>
+            <m:t>=1,445N→vernachlässigbar klein</m:t>
           </m:r>
         </m:oMath>
       </m:oMathPara>
@@ -3672,25 +3602,7 @@
             <w:rPr>
               <w:rFonts w:ascii="Cambria Math" w:eastAsiaTheme="minorEastAsia" w:hAnsi="Cambria Math" w:cs="Arial"/>
             </w:rPr>
-            <m:t>=2588</m:t>
-          </m:r>
-          <m:r>
-            <w:rPr>
-              <w:rFonts w:ascii="Cambria Math" w:eastAsiaTheme="minorEastAsia" w:hAnsi="Cambria Math" w:cs="Arial"/>
-            </w:rPr>
-            <m:t>N</m:t>
-          </m:r>
-          <m:r>
-            <w:rPr>
-              <w:rFonts w:ascii="Cambria Math" w:eastAsiaTheme="minorEastAsia" w:hAnsi="Cambria Math" w:cs="Arial"/>
-            </w:rPr>
-            <m:t>+1,445</m:t>
-          </m:r>
-          <m:r>
-            <w:rPr>
-              <w:rFonts w:ascii="Cambria Math" w:eastAsiaTheme="minorEastAsia" w:hAnsi="Cambria Math" w:cs="Arial"/>
-            </w:rPr>
-            <m:t>N</m:t>
+            <m:t>=2588N+1,445N</m:t>
           </m:r>
         </m:oMath>
       </m:oMathPara>
@@ -3741,14 +3653,7 @@
               <w:rFonts w:ascii="Cambria Math" w:eastAsiaTheme="minorEastAsia" w:hAnsi="Cambria Math" w:cs="Arial"/>
               <w:highlight w:val="yellow"/>
             </w:rPr>
-            <m:t>≈2590</m:t>
-          </m:r>
-          <m:r>
-            <w:rPr>
-              <w:rFonts w:ascii="Cambria Math" w:eastAsiaTheme="minorEastAsia" w:hAnsi="Cambria Math" w:cs="Arial"/>
-              <w:highlight w:val="yellow"/>
-            </w:rPr>
-            <m:t>N</m:t>
+            <m:t>≈2590N</m:t>
           </m:r>
         </m:oMath>
       </m:oMathPara>
@@ -3947,13 +3852,7 @@
                 <w:rPr>
                   <w:rFonts w:ascii="Cambria Math" w:eastAsiaTheme="minorEastAsia" w:hAnsi="Cambria Math" w:cs="Arial"/>
                 </w:rPr>
-                <m:t>2,588k</m:t>
-              </m:r>
-              <m:r>
-                <w:rPr>
-                  <w:rFonts w:ascii="Cambria Math" w:eastAsiaTheme="minorEastAsia" w:hAnsi="Cambria Math" w:cs="Arial"/>
-                </w:rPr>
-                <m:t>N</m:t>
+                <m:t>2,588kN</m:t>
               </m:r>
             </m:den>
           </m:f>
@@ -4006,14 +3905,7 @@
               <w:rFonts w:ascii="Cambria Math" w:eastAsiaTheme="minorEastAsia" w:hAnsi="Cambria Math" w:cs="Arial"/>
               <w:highlight w:val="yellow"/>
             </w:rPr>
-            <m:t xml:space="preserve">≈18,3 </m:t>
-          </m:r>
-          <m:r>
-            <w:rPr>
-              <w:rFonts w:ascii="Cambria Math" w:eastAsiaTheme="minorEastAsia" w:hAnsi="Cambria Math" w:cs="Arial"/>
-              <w:highlight w:val="yellow"/>
-            </w:rPr>
-            <m:t>≥7→ausreichende Sicherheit</m:t>
+            <m:t>≈18,3 ≥7→ausreichende Sicherheit</m:t>
           </m:r>
         </m:oMath>
       </m:oMathPara>
@@ -4191,13 +4083,7 @@
                 <w:rPr>
                   <w:rFonts w:ascii="Cambria Math" w:eastAsiaTheme="minorEastAsia" w:hAnsi="Cambria Math" w:cs="Arial"/>
                 </w:rPr>
-                <m:t>2,590</m:t>
-              </m:r>
-              <m:r>
-                <w:rPr>
-                  <w:rFonts w:ascii="Cambria Math" w:eastAsiaTheme="minorEastAsia" w:hAnsi="Cambria Math" w:cs="Arial"/>
-                </w:rPr>
-                <m:t>kN</m:t>
+                <m:t>2,590kN</m:t>
               </m:r>
             </m:den>
           </m:f>
@@ -4250,14 +4136,7 @@
               <w:rFonts w:ascii="Cambria Math" w:eastAsiaTheme="minorEastAsia" w:hAnsi="Cambria Math" w:cs="Arial"/>
               <w:highlight w:val="yellow"/>
             </w:rPr>
-            <m:t>≈18,3</m:t>
-          </m:r>
-          <m:r>
-            <w:rPr>
-              <w:rFonts w:ascii="Cambria Math" w:eastAsiaTheme="minorEastAsia" w:hAnsi="Cambria Math" w:cs="Arial"/>
-              <w:highlight w:val="yellow"/>
-            </w:rPr>
-            <m:t>≥5→ausreichende Sicherheit</m:t>
+            <m:t>≈18,3≥5→ausreichende Sicherheit</m:t>
           </m:r>
         </m:oMath>
       </m:oMathPara>
@@ -4428,13 +4307,7 @@
                 <w:rPr>
                   <w:rFonts w:ascii="Cambria Math" w:eastAsiaTheme="minorEastAsia" w:hAnsi="Cambria Math" w:cs="Arial"/>
                 </w:rPr>
-                <m:t>2590</m:t>
-              </m:r>
-              <m:r>
-                <w:rPr>
-                  <w:rFonts w:ascii="Cambria Math" w:eastAsiaTheme="minorEastAsia" w:hAnsi="Cambria Math" w:cs="Arial"/>
-                </w:rPr>
-                <m:t>N</m:t>
+                <m:t>2590N</m:t>
               </m:r>
             </m:num>
             <m:den>
@@ -4521,14 +4394,7 @@
               <w:rFonts w:ascii="Cambria Math" w:eastAsiaTheme="minorEastAsia" w:hAnsi="Cambria Math" w:cs="Arial"/>
               <w:highlight w:val="yellow"/>
             </w:rPr>
-            <m:t>≈</m:t>
-          </m:r>
-          <m:r>
-            <w:rPr>
-              <w:rFonts w:ascii="Cambria Math" w:eastAsiaTheme="minorEastAsia" w:hAnsi="Cambria Math" w:cs="Arial"/>
-              <w:highlight w:val="yellow"/>
-            </w:rPr>
-            <m:t>1715,2</m:t>
+            <m:t>≈1715,2</m:t>
           </m:r>
           <m:f>
             <m:fPr>
@@ -4622,21 +4488,7 @@
         <w:rPr>
           <w:rFonts w:ascii="Arial" w:eastAsiaTheme="minorEastAsia" w:hAnsi="Arial" w:cs="Arial"/>
         </w:rPr>
-        <w:t xml:space="preserve">eifach-Kette. Für die exakten </w:t>
-      </w:r>
-      <w:proofErr w:type="spellStart"/>
-      <w:r>
-        <w:rPr>
-          <w:rFonts w:ascii="Arial" w:eastAsiaTheme="minorEastAsia" w:hAnsi="Arial" w:cs="Arial"/>
-        </w:rPr>
-        <w:t>Abmaße</w:t>
-      </w:r>
-      <w:proofErr w:type="spellEnd"/>
-      <w:r>
-        <w:rPr>
-          <w:rFonts w:ascii="Arial" w:eastAsiaTheme="minorEastAsia" w:hAnsi="Arial" w:cs="Arial"/>
-        </w:rPr>
-        <w:t xml:space="preserve"> des Kettentriebs gelten leicht höhere Werte.</w:t>
+        <w:t>eifach-Kette. Für die exakten Abmaße des Kettentriebs gelten leicht höhere Werte.</w:t>
       </w:r>
     </w:p>
     <w:p>
@@ -4685,14 +4537,7 @@
               <w:rFonts w:ascii="Cambria Math" w:eastAsiaTheme="minorEastAsia" w:hAnsi="Cambria Math" w:cs="Arial"/>
               <w:highlight w:val="yellow"/>
             </w:rPr>
-            <m:t>≥</m:t>
-          </m:r>
-          <m:r>
-            <w:rPr>
-              <w:rFonts w:ascii="Cambria Math" w:eastAsiaTheme="minorEastAsia" w:hAnsi="Cambria Math" w:cs="Arial"/>
-              <w:highlight w:val="yellow"/>
-            </w:rPr>
-            <m:t>2007,4</m:t>
+            <m:t>≥2007,4</m:t>
           </m:r>
           <m:f>
             <m:fPr>
@@ -4883,13 +4728,7 @@
             <w:rPr>
               <w:rFonts w:ascii="Cambria Math" w:eastAsiaTheme="minorEastAsia" w:hAnsi="Cambria Math" w:cs="Arial"/>
             </w:rPr>
-            <m:t>=1,1</m:t>
-          </m:r>
-          <m:r>
-            <w:rPr>
-              <w:rFonts w:ascii="Cambria Math" w:eastAsiaTheme="minorEastAsia" w:hAnsi="Cambria Math" w:cs="Arial"/>
-            </w:rPr>
-            <m:t>7</m:t>
+            <m:t>=1,17</m:t>
           </m:r>
         </m:oMath>
       </m:oMathPara>
@@ -5222,7 +5061,7 @@
         <w:rPr>
           <w:rFonts w:ascii="Arial" w:hAnsi="Arial" w:cs="Arial"/>
         </w:rPr>
-        <w:t xml:space="preserve">  - ohne Übersetzung mit 08B-Kette</w:t>
+        <w:t xml:space="preserve"> - ohne Übersetzung mit 08B-Kette</w:t>
       </w:r>
     </w:p>
     <w:p>
@@ -5892,21 +5731,7 @@
         <w:rPr>
           <w:rFonts w:ascii="Arial" w:eastAsiaTheme="minorEastAsia" w:hAnsi="Arial" w:cs="Arial"/>
         </w:rPr>
-        <w:t xml:space="preserve">, der die Auswirkungen der </w:t>
-      </w:r>
-      <w:proofErr w:type="spellStart"/>
-      <w:r>
-        <w:rPr>
-          <w:rFonts w:ascii="Arial" w:eastAsiaTheme="minorEastAsia" w:hAnsi="Arial" w:cs="Arial"/>
-        </w:rPr>
-        <w:t>Zähnezahl</w:t>
-      </w:r>
-      <w:proofErr w:type="spellEnd"/>
-      <w:r>
-        <w:rPr>
-          <w:rFonts w:ascii="Arial" w:eastAsiaTheme="minorEastAsia" w:hAnsi="Arial" w:cs="Arial"/>
-        </w:rPr>
-        <w:t xml:space="preserve"> z</w:t>
+        <w:t>, der die Auswirkungen der Zähnezahl z</w:t>
       </w:r>
       <w:r>
         <w:rPr>
@@ -7265,21 +7090,7 @@
         <w:rPr>
           <w:rFonts w:ascii="Arial" w:eastAsiaTheme="minorEastAsia" w:hAnsi="Arial" w:cs="Arial"/>
         </w:rPr>
-        <w:t>, entsprechend ist diese V</w:t>
-      </w:r>
-      <w:proofErr w:type="spellStart"/>
-      <w:r>
-        <w:rPr>
-          <w:rFonts w:ascii="Arial" w:eastAsiaTheme="minorEastAsia" w:hAnsi="Arial" w:cs="Arial"/>
-        </w:rPr>
-        <w:t>orgabe</w:t>
-      </w:r>
-      <w:proofErr w:type="spellEnd"/>
-      <w:r>
-        <w:rPr>
-          <w:rFonts w:ascii="Arial" w:eastAsiaTheme="minorEastAsia" w:hAnsi="Arial" w:cs="Arial"/>
-        </w:rPr>
-        <w:t xml:space="preserve"> erfüllt.</w:t>
+        <w:t>, entsprechend ist diese Vorgabe erfüllt.</w:t>
       </w:r>
     </w:p>
     <w:p>
@@ -8917,21 +8728,7 @@
         <w:rPr>
           <w:rFonts w:ascii="Arial" w:eastAsiaTheme="minorEastAsia" w:hAnsi="Arial" w:cs="Arial"/>
         </w:rPr>
-        <w:t xml:space="preserve">Wert gilt für v=0,8 m/s, i=1, X=100, Dreifach-Kette. Für die exakten </w:t>
-      </w:r>
-      <w:proofErr w:type="spellStart"/>
-      <w:r>
-        <w:rPr>
-          <w:rFonts w:ascii="Arial" w:eastAsiaTheme="minorEastAsia" w:hAnsi="Arial" w:cs="Arial"/>
-        </w:rPr>
-        <w:t>Abmaße</w:t>
-      </w:r>
-      <w:proofErr w:type="spellEnd"/>
-      <w:r>
-        <w:rPr>
-          <w:rFonts w:ascii="Arial" w:eastAsiaTheme="minorEastAsia" w:hAnsi="Arial" w:cs="Arial"/>
-        </w:rPr>
-        <w:t xml:space="preserve"> des Kettentriebs gelten leicht höhere Werte.</w:t>
+        <w:t>Wert gilt für v=0,8 m/s, i=1, X=100, Dreifach-Kette. Für die exakten Abmaße des Kettentriebs gelten leicht höhere Werte.</w:t>
       </w:r>
     </w:p>
     <w:p>
@@ -9498,11 +9295,13 @@
         </w:rPr>
         <w:t>Option 3</w:t>
       </w:r>
+      <w:bookmarkStart w:id="0" w:name="_GoBack"/>
+      <w:bookmarkEnd w:id="0"/>
       <w:r>
         <w:rPr>
           <w:rFonts w:ascii="Arial" w:hAnsi="Arial" w:cs="Arial"/>
         </w:rPr>
-        <w:t xml:space="preserve">  - ohne Übersetzung</w:t>
+        <w:t xml:space="preserve"> - ohne Übersetzung</w:t>
       </w:r>
       <w:r>
         <w:rPr>
@@ -9908,19 +9707,7 @@
         <w:rPr>
           <w:rFonts w:ascii="Arial" w:eastAsiaTheme="minorEastAsia" w:hAnsi="Arial" w:cs="Arial"/>
         </w:rPr>
-        <w:t xml:space="preserve">Auswahl der </w:t>
-      </w:r>
-      <w:r>
-        <w:rPr>
-          <w:rFonts w:ascii="Arial" w:eastAsiaTheme="minorEastAsia" w:hAnsi="Arial" w:cs="Arial"/>
-        </w:rPr>
-        <w:t>Dreifach-</w:t>
-      </w:r>
-      <w:r>
-        <w:rPr>
-          <w:rFonts w:ascii="Arial" w:eastAsiaTheme="minorEastAsia" w:hAnsi="Arial" w:cs="Arial"/>
-        </w:rPr>
-        <w:t>Kettenräder</w:t>
+        <w:t>Auswahl der Dreifach-Kettenräder</w:t>
       </w:r>
     </w:p>
     <w:p>
@@ -9967,13 +9754,7 @@
           <w:rPr>
             <w:rFonts w:ascii="Cambria Math" w:eastAsiaTheme="minorEastAsia" w:hAnsi="Cambria Math" w:cs="Arial"/>
           </w:rPr>
-          <m:t>=35</m:t>
-        </m:r>
-        <m:r>
-          <w:rPr>
-            <w:rFonts w:ascii="Cambria Math" w:eastAsiaTheme="minorEastAsia" w:hAnsi="Cambria Math" w:cs="Arial"/>
-          </w:rPr>
-          <m:t xml:space="preserve"> ; </m:t>
+          <m:t xml:space="preserve">=35 ; </m:t>
         </m:r>
         <m:sSub>
           <m:sSubPr>
@@ -10005,13 +9786,7 @@
           <w:rPr>
             <w:rFonts w:ascii="Cambria Math" w:eastAsiaTheme="minorEastAsia" w:hAnsi="Cambria Math" w:cs="Arial"/>
           </w:rPr>
-          <m:t>=184</m:t>
-        </m:r>
-        <m:r>
-          <w:rPr>
-            <w:rFonts w:ascii="Cambria Math" w:eastAsiaTheme="minorEastAsia" w:hAnsi="Cambria Math" w:cs="Arial"/>
-          </w:rPr>
-          <m:t>mm</m:t>
+          <m:t>=184mm</m:t>
         </m:r>
       </m:oMath>
     </w:p>
@@ -10067,13 +9842,7 @@
           <w:rPr>
             <w:rFonts w:ascii="Cambria Math" w:eastAsiaTheme="minorEastAsia" w:hAnsi="Cambria Math" w:cs="Arial"/>
           </w:rPr>
-          <m:t>=3</m:t>
-        </m:r>
-        <m:r>
-          <w:rPr>
-            <w:rFonts w:ascii="Cambria Math" w:eastAsiaTheme="minorEastAsia" w:hAnsi="Cambria Math" w:cs="Arial"/>
-          </w:rPr>
-          <m:t xml:space="preserve">5 ; </m:t>
+          <m:t xml:space="preserve">=35 ; </m:t>
         </m:r>
         <m:sSub>
           <m:sSubPr>
@@ -10105,13 +9874,7 @@
           <w:rPr>
             <w:rFonts w:ascii="Cambria Math" w:eastAsiaTheme="minorEastAsia" w:hAnsi="Cambria Math" w:cs="Arial"/>
           </w:rPr>
-          <m:t>=184</m:t>
-        </m:r>
-        <m:r>
-          <w:rPr>
-            <w:rFonts w:ascii="Cambria Math" w:eastAsiaTheme="minorEastAsia" w:hAnsi="Cambria Math" w:cs="Arial"/>
-          </w:rPr>
-          <m:t>mm</m:t>
+          <m:t>=184mm</m:t>
         </m:r>
       </m:oMath>
     </w:p>
@@ -10215,21 +9978,7 @@
         <w:rPr>
           <w:rFonts w:ascii="Arial" w:eastAsiaTheme="minorEastAsia" w:hAnsi="Arial" w:cs="Arial"/>
         </w:rPr>
-        <w:t xml:space="preserve">, der die Auswirkungen der </w:t>
-      </w:r>
-      <w:proofErr w:type="spellStart"/>
-      <w:r>
-        <w:rPr>
-          <w:rFonts w:ascii="Arial" w:eastAsiaTheme="minorEastAsia" w:hAnsi="Arial" w:cs="Arial"/>
-        </w:rPr>
-        <w:t>Zähnezahl</w:t>
-      </w:r>
-      <w:proofErr w:type="spellEnd"/>
-      <w:r>
-        <w:rPr>
-          <w:rFonts w:ascii="Arial" w:eastAsiaTheme="minorEastAsia" w:hAnsi="Arial" w:cs="Arial"/>
-        </w:rPr>
-        <w:t xml:space="preserve"> z</w:t>
+        <w:t>, der die Auswirkungen der Zähnezahl z</w:t>
       </w:r>
       <w:r>
         <w:rPr>
@@ -10559,13 +10308,7 @@
             <w:rPr>
               <w:rFonts w:ascii="Cambria Math" w:eastAsiaTheme="minorEastAsia" w:hAnsi="Cambria Math" w:cs="Arial"/>
             </w:rPr>
-            <m:t>=3</m:t>
-          </m:r>
-          <m:r>
-            <w:rPr>
-              <w:rFonts w:ascii="Cambria Math" w:eastAsiaTheme="minorEastAsia" w:hAnsi="Cambria Math" w:cs="Arial"/>
-            </w:rPr>
-            <m:t>5∙15,875mm∙85</m:t>
+            <m:t>=35∙15,875mm∙85</m:t>
           </m:r>
           <m:f>
             <m:fPr>
@@ -11352,27 +11095,14 @@
             <w:rPr>
               <w:rFonts w:ascii="Cambria Math" w:eastAsiaTheme="minorEastAsia" w:hAnsi="Cambria Math" w:cs="Arial"/>
             </w:rPr>
-            <m:t>=97,99</m:t>
-          </m:r>
-          <m:r>
-            <w:rPr>
-              <w:rFonts w:ascii="Cambria Math" w:eastAsiaTheme="minorEastAsia" w:hAnsi="Cambria Math" w:cs="Arial"/>
-            </w:rPr>
-            <m:t>→</m:t>
+            <m:t>=97,99→</m:t>
           </m:r>
           <m:r>
             <w:rPr>
               <w:rFonts w:ascii="Cambria Math" w:eastAsiaTheme="minorEastAsia" w:hAnsi="Cambria Math" w:cs="Arial"/>
               <w:highlight w:val="yellow"/>
             </w:rPr>
-            <m:t>X</m:t>
-          </m:r>
-          <m:r>
-            <w:rPr>
-              <w:rFonts w:ascii="Cambria Math" w:eastAsiaTheme="minorEastAsia" w:hAnsi="Cambria Math" w:cs="Arial"/>
-              <w:highlight w:val="yellow"/>
-            </w:rPr>
-            <m:t>=98</m:t>
+            <m:t>X=98</m:t>
           </m:r>
         </m:oMath>
       </m:oMathPara>
@@ -11407,13 +11137,7 @@
             <w:rPr>
               <w:rFonts w:ascii="Cambria Math" w:eastAsiaTheme="minorEastAsia" w:hAnsi="Cambria Math" w:cs="Arial"/>
             </w:rPr>
-            <m:t>a=p∙</m:t>
-          </m:r>
-          <m:r>
-            <w:rPr>
-              <w:rFonts w:ascii="Cambria Math" w:eastAsiaTheme="minorEastAsia" w:hAnsi="Cambria Math" w:cs="Arial"/>
-            </w:rPr>
-            <m:t>(</m:t>
+            <m:t>a=p∙(</m:t>
           </m:r>
           <m:f>
             <m:fPr>
@@ -11466,19 +11190,7 @@
             <w:rPr>
               <w:rFonts w:ascii="Cambria Math" w:eastAsiaTheme="minorEastAsia" w:hAnsi="Cambria Math" w:cs="Arial"/>
             </w:rPr>
-            <m:t>=</m:t>
-          </m:r>
-          <m:r>
-            <w:rPr>
-              <w:rFonts w:ascii="Cambria Math" w:eastAsiaTheme="minorEastAsia" w:hAnsi="Cambria Math" w:cs="Arial"/>
-            </w:rPr>
-            <m:t>15,875mm</m:t>
-          </m:r>
-          <m:r>
-            <w:rPr>
-              <w:rFonts w:ascii="Cambria Math" w:eastAsiaTheme="minorEastAsia" w:hAnsi="Cambria Math" w:cs="Arial"/>
-            </w:rPr>
-            <m:t>∙(</m:t>
+            <m:t>=15,875mm∙(</m:t>
           </m:r>
           <m:f>
             <m:fPr>
@@ -11494,19 +11206,7 @@
                 <w:rPr>
                   <w:rFonts w:ascii="Cambria Math" w:eastAsiaTheme="minorEastAsia" w:hAnsi="Cambria Math" w:cs="Arial"/>
                 </w:rPr>
-                <m:t>98</m:t>
-              </m:r>
-              <m:r>
-                <w:rPr>
-                  <w:rFonts w:ascii="Cambria Math" w:eastAsiaTheme="minorEastAsia" w:hAnsi="Cambria Math" w:cs="Arial"/>
-                </w:rPr>
-                <m:t>-</m:t>
-              </m:r>
-              <m:r>
-                <w:rPr>
-                  <w:rFonts w:ascii="Cambria Math" w:eastAsiaTheme="minorEastAsia" w:hAnsi="Cambria Math" w:cs="Arial"/>
-                </w:rPr>
-                <m:t>35</m:t>
+                <m:t>98-35</m:t>
               </m:r>
             </m:num>
             <m:den>
@@ -11544,35 +11244,7 @@
               <w:rFonts w:ascii="Cambria Math" w:eastAsiaTheme="minorEastAsia" w:hAnsi="Cambria Math" w:cs="Arial"/>
               <w:highlight w:val="yellow"/>
             </w:rPr>
-            <m:t>a</m:t>
-          </m:r>
-          <m:r>
-            <w:rPr>
-              <w:rFonts w:ascii="Cambria Math" w:eastAsiaTheme="minorEastAsia" w:hAnsi="Cambria Math" w:cs="Arial"/>
-              <w:highlight w:val="yellow"/>
-            </w:rPr>
-            <m:t>=500,0625</m:t>
-          </m:r>
-          <m:r>
-            <w:rPr>
-              <w:rFonts w:ascii="Cambria Math" w:eastAsiaTheme="minorEastAsia" w:hAnsi="Cambria Math" w:cs="Arial"/>
-              <w:highlight w:val="yellow"/>
-            </w:rPr>
-            <m:t>mm</m:t>
-          </m:r>
-          <m:r>
-            <w:rPr>
-              <w:rFonts w:ascii="Cambria Math" w:eastAsiaTheme="minorEastAsia" w:hAnsi="Cambria Math" w:cs="Arial"/>
-              <w:highlight w:val="yellow"/>
-            </w:rPr>
-            <m:t>≈500</m:t>
-          </m:r>
-          <m:r>
-            <w:rPr>
-              <w:rFonts w:ascii="Cambria Math" w:eastAsiaTheme="minorEastAsia" w:hAnsi="Cambria Math" w:cs="Arial"/>
-              <w:highlight w:val="yellow"/>
-            </w:rPr>
-            <m:t>mm</m:t>
+            <m:t>a=500,0625mm≈500mm</m:t>
           </m:r>
         </m:oMath>
       </m:oMathPara>
@@ -11832,21 +11504,7 @@
               <w:rFonts w:ascii="Cambria Math" w:eastAsiaTheme="minorEastAsia" w:hAnsi="Cambria Math" w:cs="Arial"/>
               <w:highlight w:val="yellow"/>
             </w:rPr>
-            <m:t>F</m:t>
-          </m:r>
-          <m:r>
-            <w:rPr>
-              <w:rFonts w:ascii="Cambria Math" w:eastAsiaTheme="minorEastAsia" w:hAnsi="Cambria Math" w:cs="Arial"/>
-              <w:highlight w:val="yellow"/>
-            </w:rPr>
-            <m:t>=2,795</m:t>
-          </m:r>
-          <m:r>
-            <w:rPr>
-              <w:rFonts w:ascii="Cambria Math" w:eastAsiaTheme="minorEastAsia" w:hAnsi="Cambria Math" w:cs="Arial"/>
-              <w:highlight w:val="yellow"/>
-            </w:rPr>
-            <m:t>kN</m:t>
+            <m:t>F=2,795kN</m:t>
           </m:r>
         </m:oMath>
       </m:oMathPara>
@@ -12032,14 +11690,7 @@
               <w:rFonts w:ascii="Cambria Math" w:eastAsiaTheme="minorEastAsia" w:hAnsi="Cambria Math" w:cs="Arial"/>
               <w:highlight w:val="yellow"/>
             </w:rPr>
-            <m:t>=2,795</m:t>
-          </m:r>
-          <m:r>
-            <w:rPr>
-              <w:rFonts w:ascii="Cambria Math" w:eastAsiaTheme="minorEastAsia" w:hAnsi="Cambria Math" w:cs="Arial"/>
-              <w:highlight w:val="yellow"/>
-            </w:rPr>
-            <m:t>kN</m:t>
+            <m:t>=2,795kN</m:t>
           </m:r>
         </m:oMath>
       </m:oMathPara>
@@ -12327,14 +11978,7 @@
               <w:rFonts w:ascii="Cambria Math" w:eastAsiaTheme="minorEastAsia" w:hAnsi="Cambria Math" w:cs="Arial"/>
               <w:highlight w:val="yellow"/>
             </w:rPr>
-            <m:t>=1,734</m:t>
-          </m:r>
-          <m:r>
-            <w:rPr>
-              <w:rFonts w:ascii="Cambria Math" w:eastAsiaTheme="minorEastAsia" w:hAnsi="Cambria Math" w:cs="Arial"/>
-              <w:highlight w:val="yellow"/>
-            </w:rPr>
-            <m:t>N→vernachlässigbar klein</m:t>
+            <m:t>=1,734N→vernachlässigbar klein</m:t>
           </m:r>
         </m:oMath>
       </m:oMathPara>
@@ -12474,25 +12118,7 @@
             <w:rPr>
               <w:rFonts w:ascii="Cambria Math" w:eastAsiaTheme="minorEastAsia" w:hAnsi="Cambria Math" w:cs="Arial"/>
             </w:rPr>
-            <m:t>=2795</m:t>
-          </m:r>
-          <m:r>
-            <w:rPr>
-              <w:rFonts w:ascii="Cambria Math" w:eastAsiaTheme="minorEastAsia" w:hAnsi="Cambria Math" w:cs="Arial"/>
-            </w:rPr>
-            <m:t>N</m:t>
-          </m:r>
-          <m:r>
-            <w:rPr>
-              <w:rFonts w:ascii="Cambria Math" w:eastAsiaTheme="minorEastAsia" w:hAnsi="Cambria Math" w:cs="Arial"/>
-            </w:rPr>
-            <m:t>+1,734</m:t>
-          </m:r>
-          <m:r>
-            <w:rPr>
-              <w:rFonts w:ascii="Cambria Math" w:eastAsiaTheme="minorEastAsia" w:hAnsi="Cambria Math" w:cs="Arial"/>
-            </w:rPr>
-            <m:t>N</m:t>
+            <m:t>=2795N+1,734N</m:t>
           </m:r>
         </m:oMath>
       </m:oMathPara>
@@ -12543,14 +12169,7 @@
               <w:rFonts w:ascii="Cambria Math" w:eastAsiaTheme="minorEastAsia" w:hAnsi="Cambria Math" w:cs="Arial"/>
               <w:highlight w:val="yellow"/>
             </w:rPr>
-            <m:t>≈2797</m:t>
-          </m:r>
-          <m:r>
-            <w:rPr>
-              <w:rFonts w:ascii="Cambria Math" w:eastAsiaTheme="minorEastAsia" w:hAnsi="Cambria Math" w:cs="Arial"/>
-              <w:highlight w:val="yellow"/>
-            </w:rPr>
-            <m:t>N</m:t>
+            <m:t>≈2797N</m:t>
           </m:r>
         </m:oMath>
       </m:oMathPara>
@@ -12758,13 +12377,7 @@
                 <w:rPr>
                   <w:rFonts w:ascii="Cambria Math" w:eastAsiaTheme="minorEastAsia" w:hAnsi="Cambria Math" w:cs="Arial"/>
                 </w:rPr>
-                <m:t>66,7</m:t>
-              </m:r>
-              <m:r>
-                <w:rPr>
-                  <w:rFonts w:ascii="Cambria Math" w:eastAsiaTheme="minorEastAsia" w:hAnsi="Cambria Math" w:cs="Arial"/>
-                </w:rPr>
-                <m:t>kN</m:t>
+                <m:t>66,7kN</m:t>
               </m:r>
             </m:num>
             <m:den>
@@ -12772,13 +12385,7 @@
                 <w:rPr>
                   <w:rFonts w:ascii="Cambria Math" w:eastAsiaTheme="minorEastAsia" w:hAnsi="Cambria Math" w:cs="Arial"/>
                 </w:rPr>
-                <m:t>2,795</m:t>
-              </m:r>
-              <m:r>
-                <w:rPr>
-                  <w:rFonts w:ascii="Cambria Math" w:eastAsiaTheme="minorEastAsia" w:hAnsi="Cambria Math" w:cs="Arial"/>
-                </w:rPr>
-                <m:t>kN</m:t>
+                <m:t>2,795kN</m:t>
               </m:r>
             </m:den>
           </m:f>
@@ -12831,14 +12438,7 @@
               <w:rFonts w:ascii="Cambria Math" w:eastAsiaTheme="minorEastAsia" w:hAnsi="Cambria Math" w:cs="Arial"/>
               <w:highlight w:val="yellow"/>
             </w:rPr>
-            <m:t>≈24</m:t>
-          </m:r>
-          <m:r>
-            <w:rPr>
-              <w:rFonts w:ascii="Cambria Math" w:eastAsiaTheme="minorEastAsia" w:hAnsi="Cambria Math" w:cs="Arial"/>
-              <w:highlight w:val="yellow"/>
-            </w:rPr>
-            <m:t xml:space="preserve"> ≥7→ausreichende Sicherheit</m:t>
+            <m:t>≈24 ≥7→ausreichende Sicherheit</m:t>
           </m:r>
         </m:oMath>
       </m:oMathPara>
@@ -13008,13 +12608,7 @@
                 <w:rPr>
                   <w:rFonts w:ascii="Cambria Math" w:eastAsiaTheme="minorEastAsia" w:hAnsi="Cambria Math" w:cs="Arial"/>
                 </w:rPr>
-                <m:t>66,7</m:t>
-              </m:r>
-              <m:r>
-                <w:rPr>
-                  <w:rFonts w:ascii="Cambria Math" w:eastAsiaTheme="minorEastAsia" w:hAnsi="Cambria Math" w:cs="Arial"/>
-                </w:rPr>
-                <m:t>kN</m:t>
+                <m:t>66,7kN</m:t>
               </m:r>
             </m:num>
             <m:den>
@@ -13022,13 +12616,7 @@
                 <w:rPr>
                   <w:rFonts w:ascii="Cambria Math" w:eastAsiaTheme="minorEastAsia" w:hAnsi="Cambria Math" w:cs="Arial"/>
                 </w:rPr>
-                <m:t>2,797</m:t>
-              </m:r>
-              <m:r>
-                <w:rPr>
-                  <w:rFonts w:ascii="Cambria Math" w:eastAsiaTheme="minorEastAsia" w:hAnsi="Cambria Math" w:cs="Arial"/>
-                </w:rPr>
-                <m:t>kN</m:t>
+                <m:t>2,797kN</m:t>
               </m:r>
             </m:den>
           </m:f>
@@ -13081,14 +12669,7 @@
               <w:rFonts w:ascii="Cambria Math" w:eastAsiaTheme="minorEastAsia" w:hAnsi="Cambria Math" w:cs="Arial"/>
               <w:highlight w:val="yellow"/>
             </w:rPr>
-            <m:t>≈24</m:t>
-          </m:r>
-          <m:r>
-            <w:rPr>
-              <w:rFonts w:ascii="Cambria Math" w:eastAsiaTheme="minorEastAsia" w:hAnsi="Cambria Math" w:cs="Arial"/>
-              <w:highlight w:val="yellow"/>
-            </w:rPr>
-            <m:t>≥5→ausreichende Sicherheit</m:t>
+            <m:t>≈24≥5→ausreichende Sicherheit</m:t>
           </m:r>
         </m:oMath>
       </m:oMathPara>
@@ -13277,13 +12858,7 @@
                 <w:rPr>
                   <w:rFonts w:ascii="Cambria Math" w:eastAsiaTheme="minorEastAsia" w:hAnsi="Cambria Math" w:cs="Arial"/>
                 </w:rPr>
-                <m:t>2797</m:t>
-              </m:r>
-              <m:r>
-                <w:rPr>
-                  <w:rFonts w:ascii="Cambria Math" w:eastAsiaTheme="minorEastAsia" w:hAnsi="Cambria Math" w:cs="Arial"/>
-                </w:rPr>
-                <m:t>N</m:t>
+                <m:t>2797N</m:t>
               </m:r>
             </m:num>
             <m:den>
@@ -13291,13 +12866,7 @@
                 <w:rPr>
                   <w:rFonts w:ascii="Cambria Math" w:eastAsiaTheme="minorEastAsia" w:hAnsi="Cambria Math" w:cs="Arial"/>
                 </w:rPr>
-                <m:t>2,02</m:t>
-              </m:r>
-              <m:r>
-                <w:rPr>
-                  <w:rFonts w:ascii="Cambria Math" w:eastAsiaTheme="minorEastAsia" w:hAnsi="Cambria Math" w:cs="Arial"/>
-                </w:rPr>
-                <m:t>c</m:t>
+                <m:t>2,02c</m:t>
               </m:r>
               <m:sSup>
                 <m:sSupPr>
@@ -13476,21 +13045,7 @@
         <w:rPr>
           <w:rFonts w:ascii="Arial" w:eastAsiaTheme="minorEastAsia" w:hAnsi="Arial" w:cs="Arial"/>
         </w:rPr>
-        <w:t xml:space="preserve">, Dreifach-Kette. Für die exakten </w:t>
-      </w:r>
-      <w:proofErr w:type="spellStart"/>
-      <w:r>
-        <w:rPr>
-          <w:rFonts w:ascii="Arial" w:eastAsiaTheme="minorEastAsia" w:hAnsi="Arial" w:cs="Arial"/>
-        </w:rPr>
-        <w:t>Abmaße</w:t>
-      </w:r>
-      <w:proofErr w:type="spellEnd"/>
-      <w:r>
-        <w:rPr>
-          <w:rFonts w:ascii="Arial" w:eastAsiaTheme="minorEastAsia" w:hAnsi="Arial" w:cs="Arial"/>
-        </w:rPr>
-        <w:t xml:space="preserve"> des Kettentriebs gelten leicht höhere Werte.</w:t>
+        <w:t>, Dreifach-Kette. Für die exakten Abmaße des Kettentriebs gelten leicht höhere Werte.</w:t>
       </w:r>
     </w:p>
     <w:p>
@@ -14162,27 +13717,7 @@
         <w:rPr>
           <w:rFonts w:ascii="Arial" w:eastAsiaTheme="minorEastAsia" w:hAnsi="Arial" w:cs="Arial"/>
         </w:rPr>
-        <w:t xml:space="preserve"> mit ihren </w:t>
-      </w:r>
-      <w:proofErr w:type="spellStart"/>
-      <w:r>
-        <w:rPr>
-          <w:rFonts w:ascii="Arial" w:eastAsiaTheme="minorEastAsia" w:hAnsi="Arial" w:cs="Arial"/>
-        </w:rPr>
-        <w:t>Zähnezahlen</w:t>
-      </w:r>
-      <w:proofErr w:type="spellEnd"/>
-      <w:r>
-        <w:rPr>
-          <w:rFonts w:ascii="Arial" w:eastAsiaTheme="minorEastAsia" w:hAnsi="Arial" w:cs="Arial"/>
-        </w:rPr>
-        <w:t xml:space="preserve"> mussten aufgrund ihres Durchmessers von ca. 184mm laut Anforderungsliste gewählt werden.</w:t>
-      </w:r>
-      <w:r>
-        <w:rPr>
-          <w:rFonts w:ascii="Arial" w:eastAsiaTheme="minorEastAsia" w:hAnsi="Arial" w:cs="Arial"/>
-        </w:rPr>
-        <w:t xml:space="preserve"> Ist dieser Durchmesser einbautechnisc</w:t>
+        <w:t xml:space="preserve"> mit ihren Zähnezahlen mussten aufgrund ihres Durchmessers von ca. 184mm laut Anforderungsliste gewählt werden. Ist dieser Durchmesser einbautechnisc</w:t>
       </w:r>
       <w:r>
         <w:rPr>
@@ -14206,13 +13741,7 @@
         <w:rPr>
           <w:rFonts w:ascii="Arial" w:eastAsiaTheme="minorEastAsia" w:hAnsi="Arial" w:cs="Arial"/>
         </w:rPr>
-        <w:t xml:space="preserve"> grobe 10B-Kette überdimensioniert und deshalb rein kräftetechnisch nicht notwendig. </w:t>
-      </w:r>
-      <w:r>
-        <w:rPr>
-          <w:rFonts w:ascii="Arial" w:eastAsiaTheme="minorEastAsia" w:hAnsi="Arial" w:cs="Arial"/>
-        </w:rPr>
-        <w:t xml:space="preserve"> </w:t>
+        <w:t xml:space="preserve"> grobe 10B-Kette überdimensioniert und deshalb rein kräftetechnisch nicht notwendig.  </w:t>
       </w:r>
       <w:r>
         <w:rPr>
@@ -14291,7 +13820,7 @@
 </file>
 
 <file path=word/styles.xml><?xml version="1.0" encoding="utf-8"?>
-<w:styles xmlns:mc="http://schemas.openxmlformats.org/markup-compatibility/2006" xmlns:r="http://schemas.openxmlformats.org/officeDocument/2006/relationships" xmlns:w="http://schemas.openxmlformats.org/wordprocessingml/2006/main" xmlns:w14="http://schemas.microsoft.com/office/word/2010/wordml" xmlns:w15="http://schemas.microsoft.com/office/word/2012/wordml" mc:Ignorable="w14 w15">
+<w:styles xmlns:mc="http://schemas.openxmlformats.org/markup-compatibility/2006" xmlns:r="http://schemas.openxmlformats.org/officeDocument/2006/relationships" xmlns:w="http://schemas.openxmlformats.org/wordprocessingml/2006/main" xmlns:w14="http://schemas.microsoft.com/office/word/2010/wordml" xmlns:w15="http://schemas.microsoft.com/office/word/2012/wordml" xmlns:w16cid="http://schemas.microsoft.com/office/word/2016/wordml/cid" xmlns:w16se="http://schemas.microsoft.com/office/word/2015/wordml/symex" mc:Ignorable="w14 w15 w16se w16cid">
   <w:docDefaults>
     <w:rPrDefault>
       <w:rPr>
@@ -14307,7 +13836,7 @@
       </w:pPr>
     </w:pPrDefault>
   </w:docDefaults>
-  <w:latentStyles w:defLockedState="0" w:defUIPriority="99" w:defSemiHidden="0" w:defUnhideWhenUsed="0" w:defQFormat="0" w:count="371">
+  <w:latentStyles w:defLockedState="0" w:defUIPriority="99" w:defSemiHidden="0" w:defUnhideWhenUsed="0" w:defQFormat="0" w:count="375">
     <w:lsdException w:name="Normal" w:uiPriority="0" w:qFormat="1"/>
     <w:lsdException w:name="heading 1" w:uiPriority="9" w:qFormat="1"/>
     <w:lsdException w:name="heading 2" w:semiHidden="1" w:uiPriority="9" w:unhideWhenUsed="1" w:qFormat="1"/>
@@ -14413,7 +13942,6 @@
     <w:lsdException w:name="HTML Sample" w:semiHidden="1" w:unhideWhenUsed="1"/>
     <w:lsdException w:name="HTML Typewriter" w:semiHidden="1" w:unhideWhenUsed="1"/>
     <w:lsdException w:name="HTML Variable" w:semiHidden="1" w:unhideWhenUsed="1"/>
-    <w:lsdException w:name="Normal Table" w:semiHidden="1" w:unhideWhenUsed="1"/>
     <w:lsdException w:name="annotation subject" w:semiHidden="1" w:unhideWhenUsed="1"/>
     <w:lsdException w:name="No List" w:semiHidden="1" w:unhideWhenUsed="1"/>
     <w:lsdException w:name="Outline List 1" w:semiHidden="1" w:unhideWhenUsed="1"/>
@@ -14457,10 +13985,8 @@
     <w:lsdException w:name="Table Elegant" w:semiHidden="1" w:unhideWhenUsed="1"/>
     <w:lsdException w:name="Table Professional" w:semiHidden="1" w:unhideWhenUsed="1"/>
     <w:lsdException w:name="Table Subtle 1" w:semiHidden="1" w:unhideWhenUsed="1"/>
-    <w:lsdException w:name="Table Subtle 2" w:semiHidden="1" w:unhideWhenUsed="1"/>
     <w:lsdException w:name="Table Web 1" w:semiHidden="1" w:unhideWhenUsed="1"/>
     <w:lsdException w:name="Table Web 2" w:semiHidden="1" w:unhideWhenUsed="1"/>
-    <w:lsdException w:name="Table Web 3" w:semiHidden="1" w:unhideWhenUsed="1"/>
     <w:lsdException w:name="Balloon Text" w:semiHidden="1" w:unhideWhenUsed="1"/>
     <w:lsdException w:name="Table Grid" w:uiPriority="39"/>
     <w:lsdException w:name="Table Theme" w:semiHidden="1" w:unhideWhenUsed="1"/>
@@ -14679,6 +14205,10 @@
     <w:lsdException w:name="List Table 5 Dark Accent 6" w:uiPriority="50"/>
     <w:lsdException w:name="List Table 6 Colorful Accent 6" w:uiPriority="51"/>
     <w:lsdException w:name="List Table 7 Colorful Accent 6" w:uiPriority="52"/>
+    <w:lsdException w:name="Mention" w:semiHidden="1" w:unhideWhenUsed="1"/>
+    <w:lsdException w:name="Smart Hyperlink" w:semiHidden="1" w:unhideWhenUsed="1"/>
+    <w:lsdException w:name="Hashtag" w:semiHidden="1" w:unhideWhenUsed="1"/>
+    <w:lsdException w:name="Unresolved Mention" w:semiHidden="1" w:unhideWhenUsed="1"/>
   </w:latentStyles>
   <w:style w:type="paragraph" w:default="1" w:styleId="Standard">
     <w:name w:val="Normal"/>

</xml_diff>